<commit_message>
Updated the rpi documentation and added some general info
</commit_message>
<xml_diff>
--- a/SoftwareDesignDescription_Hardware.docx
+++ b/SoftwareDesignDescription_Hardware.docx
@@ -106,45 +106,65 @@
           <w:rFonts w:ascii="Times New Roman" w:hAnsi="Times New Roman"/>
           <w:color w:val="FF0000"/>
         </w:rPr>
-        <w:t>, frontend and backend.</w:t>
-      </w:r>
-    </w:p>
-    <w:p>
-      <w:pPr>
+        <w:t xml:space="preserve">, </w:t>
+      </w:r>
+      <w:r>
         <w:rPr>
           <w:rFonts w:ascii="Times New Roman" w:hAnsi="Times New Roman"/>
           <w:color w:val="FF0000"/>
         </w:rPr>
-      </w:pPr>
+        <w:t>frontend,</w:t>
+      </w:r>
+      <w:r>
+        <w:rPr>
+          <w:rFonts w:ascii="Times New Roman" w:hAnsi="Times New Roman"/>
+          <w:color w:val="FF0000"/>
+        </w:rPr>
+        <w:t xml:space="preserve"> and backend.</w:t>
+      </w:r>
+    </w:p>
+    <w:p>
+      <w:pPr>
+        <w:rPr>
+          <w:rFonts w:ascii="Times New Roman" w:hAnsi="Times New Roman"/>
+          <w:color w:val="FF0000"/>
+        </w:rPr>
+      </w:pPr>
+      <w:r>
+        <w:rPr>
+          <w:rFonts w:ascii="Times New Roman" w:hAnsi="Times New Roman"/>
+          <w:color w:val="FF0000"/>
+        </w:rPr>
+        <w:t xml:space="preserve">The Mower has two separate modes, manual and autonomous. When in manual mode the mower takes commands from a device connected </w:t>
+      </w:r>
+      <w:r>
+        <w:rPr>
+          <w:rFonts w:ascii="Times New Roman" w:hAnsi="Times New Roman"/>
+          <w:color w:val="FF0000"/>
+        </w:rPr>
+        <w:t xml:space="preserve">with Bluetooth. When in autonomous mode the mower contains itself within a specified area </w:t>
+      </w:r>
       <w:r>
         <w:rPr>
           <w:rFonts w:ascii="Times New Roman" w:hAnsi="Times New Roman" w:hint="eastAsia"/>
           <w:color w:val="FF0000"/>
         </w:rPr>
-        <w:t>It is possible to manually drive the Mower and put it into autonomous mode using an app.</w:t>
-      </w:r>
-    </w:p>
-    <w:p>
-      <w:pPr>
+        <w:t>while</w:t>
+      </w:r>
+      <w:r>
         <w:rPr>
           <w:rFonts w:ascii="Times New Roman" w:hAnsi="Times New Roman"/>
           <w:color w:val="FF0000"/>
         </w:rPr>
-      </w:pPr>
+        <w:t xml:space="preserve"> also</w:t>
+      </w:r>
       <w:r>
         <w:rPr>
           <w:rFonts w:ascii="Times New Roman" w:hAnsi="Times New Roman" w:hint="eastAsia"/>
           <w:color w:val="FF0000"/>
         </w:rPr>
-        <w:t>The autonomous mode allows the Mower to drive within a defined area while avoiding front-end collisions.</w:t>
-      </w:r>
-    </w:p>
-    <w:p>
-      <w:pPr>
-        <w:rPr>
-          <w:rFonts w:ascii="Times New Roman" w:hAnsi="Times New Roman"/>
-        </w:rPr>
-      </w:pPr>
+        <w:t xml:space="preserve"> avoiding front-end collisions.</w:t>
+      </w:r>
     </w:p>
     <w:p>
       <w:pPr>
@@ -163,11 +183,6 @@
       </w:r>
     </w:p>
     <w:p>
-      <w:pPr>
-        <w:rPr>
-          <w:rFonts w:ascii="Times New Roman" w:hAnsi="Times New Roman"/>
-        </w:rPr>
-      </w:pPr>
       <w:r>
         <w:t xml:space="preserve">*A summary of how the </w:t>
       </w:r>
@@ -178,6 +193,60 @@
       <w:proofErr w:type="spellEnd"/>
       <w:r>
         <w:t xml:space="preserve"> and raspberry pi are setup and communicating with each other. Should get a gist of how the hardware system is setup.</w:t>
+      </w:r>
+    </w:p>
+    <w:p>
+      <w:pPr>
+        <w:rPr>
+          <w:rFonts w:ascii="Times New Roman" w:hAnsi="Times New Roman"/>
+          <w:color w:val="FF0000"/>
+        </w:rPr>
+      </w:pPr>
+      <w:r>
+        <w:rPr>
+          <w:color w:val="FF0000"/>
+        </w:rPr>
+        <w:t xml:space="preserve">The Arduino and Raspberry pi is connected through serial UART communication with the use of a USB-B to USB-A cable which in turn is connected to a USB-B to </w:t>
+      </w:r>
+      <w:proofErr w:type="spellStart"/>
+      <w:r>
+        <w:rPr>
+          <w:color w:val="FF0000"/>
+        </w:rPr>
+        <w:t>microUSB</w:t>
+      </w:r>
+      <w:proofErr w:type="spellEnd"/>
+      <w:r>
+        <w:rPr>
+          <w:color w:val="FF0000"/>
+        </w:rPr>
+        <w:t xml:space="preserve"> converter. W</w:t>
+      </w:r>
+      <w:r>
+        <w:rPr>
+          <w:rFonts w:hint="eastAsia"/>
+          <w:color w:val="FF0000"/>
+        </w:rPr>
+        <w:t>h</w:t>
+      </w:r>
+      <w:r>
+        <w:rPr>
+          <w:color w:val="FF0000"/>
+        </w:rPr>
+        <w:t>en in manual mode the raspberry pi sends commands to the Arduino which in turn controls the motors thereafter. When in autonomous mode the Arduino runs a state-machine that sends updates to the Raspberry pi every tim</w:t>
+      </w:r>
+      <w:r>
+        <w:rPr>
+          <w:rFonts w:hint="eastAsia"/>
+          <w:color w:val="FF0000"/>
+        </w:rPr>
+        <w:t>e</w:t>
+      </w:r>
+      <w:r>
+        <w:rPr>
+          <w:color w:val="FF0000"/>
+        </w:rPr>
+        <w:t xml:space="preserve"> a state is changed, this way the Raspberry pi can correctly calculate the position and send the appropriate information to the backend.</w:t>
       </w:r>
     </w:p>
     <w:p>
@@ -545,6 +614,7 @@
         </w:rPr>
       </w:pPr>
       <w:r>
+        <w:lastRenderedPageBreak/>
         <w:tab/>
         <w:t xml:space="preserve">void </w:t>
       </w:r>
@@ -616,627 +686,642 @@
         </w:rPr>
       </w:pPr>
       <w:r>
+        <w:tab/>
+        <w:t xml:space="preserve">void </w:t>
+      </w:r>
+      <w:proofErr w:type="spellStart"/>
+      <w:r>
+        <w:t>turnRight</w:t>
+      </w:r>
+      <w:proofErr w:type="spellEnd"/>
+      <w:r>
+        <w:t>():</w:t>
+      </w:r>
+    </w:p>
+    <w:p>
+      <w:pPr>
+        <w:rPr>
+          <w:rFonts w:hint="eastAsia"/>
+        </w:rPr>
+      </w:pPr>
+      <w:r>
+        <w:t>Input:</w:t>
+      </w:r>
+    </w:p>
+    <w:p>
+      <w:pPr>
+        <w:rPr>
+          <w:rFonts w:hint="eastAsia"/>
+        </w:rPr>
+      </w:pPr>
+      <w:r>
+        <w:t>Output: None</w:t>
+      </w:r>
+    </w:p>
+    <w:p>
+      <w:pPr>
+        <w:rPr>
+          <w:rFonts w:ascii="Times New Roman" w:hAnsi="Times New Roman"/>
+        </w:rPr>
+      </w:pPr>
+      <w:r>
+        <w:t>Description:</w:t>
+      </w:r>
+      <w:r>
+        <w:t xml:space="preserve"> </w:t>
+      </w:r>
+      <w:r>
+        <w:rPr>
+          <w:rFonts w:hint="eastAsia"/>
+        </w:rPr>
+        <w:t xml:space="preserve">When this function is called, the mower will </w:t>
+      </w:r>
+      <w:r>
+        <w:t>turn right.</w:t>
+      </w:r>
+    </w:p>
+    <w:p>
+      <w:pPr>
+        <w:rPr>
+          <w:rFonts w:ascii="Times New Roman" w:hAnsi="Times New Roman"/>
+        </w:rPr>
+      </w:pPr>
+    </w:p>
+    <w:p>
+      <w:pPr>
+        <w:rPr>
+          <w:rFonts w:ascii="Times New Roman" w:hAnsi="Times New Roman"/>
+        </w:rPr>
+      </w:pPr>
+      <w:r>
+        <w:tab/>
+        <w:t xml:space="preserve">void </w:t>
+      </w:r>
+      <w:proofErr w:type="spellStart"/>
+      <w:r>
+        <w:t>stopMotors</w:t>
+      </w:r>
+      <w:proofErr w:type="spellEnd"/>
+      <w:r>
+        <w:t>():</w:t>
+      </w:r>
+    </w:p>
+    <w:p>
+      <w:pPr>
+        <w:rPr>
+          <w:rFonts w:hint="eastAsia"/>
+        </w:rPr>
+      </w:pPr>
+      <w:r>
+        <w:t>Input:</w:t>
+      </w:r>
+    </w:p>
+    <w:p>
+      <w:pPr>
+        <w:rPr>
+          <w:rFonts w:hint="eastAsia"/>
+        </w:rPr>
+      </w:pPr>
+      <w:r>
+        <w:t>Output: None</w:t>
+      </w:r>
+    </w:p>
+    <w:p>
+      <w:pPr>
+        <w:rPr>
+          <w:rFonts w:ascii="Times New Roman" w:hAnsi="Times New Roman"/>
+        </w:rPr>
+      </w:pPr>
+      <w:r>
+        <w:t>Description:</w:t>
+      </w:r>
+      <w:r>
+        <w:t xml:space="preserve"> </w:t>
+      </w:r>
+      <w:r>
+        <w:rPr>
+          <w:rFonts w:hint="eastAsia"/>
+        </w:rPr>
+        <w:t>Call</w:t>
+      </w:r>
+      <w:r>
+        <w:t xml:space="preserve"> </w:t>
+      </w:r>
+      <w:proofErr w:type="spellStart"/>
+      <w:r>
+        <w:t>stopMotors</w:t>
+      </w:r>
+      <w:proofErr w:type="spellEnd"/>
+      <w:r>
+        <w:rPr>
+          <w:rFonts w:hint="eastAsia"/>
+        </w:rPr>
+        <w:t>()</w:t>
+      </w:r>
+      <w:r>
+        <w:t xml:space="preserve"> </w:t>
+      </w:r>
+      <w:r>
+        <w:t>t</w:t>
+      </w:r>
+      <w:r>
+        <w:rPr>
+          <w:rFonts w:hint="eastAsia"/>
+        </w:rPr>
+        <w:t>o prevent the Mower from crossing the line</w:t>
+      </w:r>
+      <w:r>
+        <w:t>.</w:t>
+      </w:r>
+    </w:p>
+    <w:p>
+      <w:pPr>
+        <w:rPr>
+          <w:rFonts w:ascii="Times New Roman" w:hAnsi="Times New Roman"/>
+        </w:rPr>
+      </w:pPr>
+    </w:p>
+    <w:p>
+      <w:pPr>
+        <w:rPr>
+          <w:rFonts w:ascii="Times New Roman" w:hAnsi="Times New Roman"/>
+          <w:color w:val="FF0000"/>
+        </w:rPr>
+      </w:pPr>
+      <w:r>
+        <w:tab/>
+        <w:t xml:space="preserve">void </w:t>
+      </w:r>
+      <w:proofErr w:type="gramStart"/>
+      <w:r>
+        <w:t>collision(</w:t>
+      </w:r>
+      <w:proofErr w:type="gramEnd"/>
+      <w:r>
+        <w:t>):</w:t>
+      </w:r>
+      <w:r>
+        <w:rPr>
+          <w:color w:val="FF0000"/>
+        </w:rPr>
+        <w:t>Not used?</w:t>
+      </w:r>
+    </w:p>
+    <w:p>
+      <w:pPr>
+        <w:rPr>
+          <w:rFonts w:hint="eastAsia"/>
+        </w:rPr>
+      </w:pPr>
+      <w:r>
+        <w:t>Input:</w:t>
+      </w:r>
+    </w:p>
+    <w:p>
+      <w:pPr>
+        <w:rPr>
+          <w:rFonts w:hint="eastAsia"/>
+        </w:rPr>
+      </w:pPr>
+      <w:r>
+        <w:t>Output: None</w:t>
+      </w:r>
+    </w:p>
+    <w:p>
+      <w:pPr>
+        <w:rPr>
+          <w:rFonts w:ascii="Times New Roman" w:hAnsi="Times New Roman"/>
+        </w:rPr>
+      </w:pPr>
+      <w:r>
+        <w:t>Description:</w:t>
+      </w:r>
+      <w:r>
+        <w:t xml:space="preserve"> </w:t>
+      </w:r>
+      <w:r>
+        <w:rPr>
+          <w:rFonts w:hint="eastAsia"/>
+        </w:rPr>
+        <w:t xml:space="preserve">when </w:t>
+      </w:r>
+      <w:r>
+        <w:t xml:space="preserve">the </w:t>
+      </w:r>
+      <w:r>
+        <w:rPr>
+          <w:rFonts w:hint="eastAsia"/>
+        </w:rPr>
+        <w:t>Mower hits an obstacle, back then turn right</w:t>
+      </w:r>
+      <w:r>
+        <w:t>.</w:t>
+      </w:r>
+    </w:p>
+    <w:p>
+      <w:pPr>
+        <w:rPr>
+          <w:rFonts w:ascii="Times New Roman" w:hAnsi="Times New Roman"/>
+        </w:rPr>
+      </w:pPr>
+    </w:p>
+    <w:p>
+      <w:pPr>
+        <w:rPr>
+          <w:rFonts w:ascii="Times New Roman" w:hAnsi="Times New Roman"/>
+        </w:rPr>
+      </w:pPr>
+      <w:r>
+        <w:tab/>
+        <w:t xml:space="preserve">void </w:t>
+      </w:r>
+      <w:proofErr w:type="spellStart"/>
+      <w:r>
+        <w:t>autoTurn</w:t>
+      </w:r>
+      <w:proofErr w:type="spellEnd"/>
+      <w:r>
+        <w:t>():</w:t>
+      </w:r>
+    </w:p>
+    <w:p>
+      <w:pPr>
+        <w:rPr>
+          <w:rFonts w:hint="eastAsia"/>
+        </w:rPr>
+      </w:pPr>
+      <w:r>
+        <w:t>Input:</w:t>
+      </w:r>
+    </w:p>
+    <w:p>
+      <w:pPr>
+        <w:rPr>
+          <w:rFonts w:hint="eastAsia"/>
+        </w:rPr>
+      </w:pPr>
+      <w:r>
+        <w:t>Output: None</w:t>
+      </w:r>
+    </w:p>
+    <w:p>
+      <w:pPr>
+        <w:rPr>
+          <w:rFonts w:ascii="Times New Roman" w:hAnsi="Times New Roman"/>
+        </w:rPr>
+      </w:pPr>
+      <w:r>
+        <w:t>Description:</w:t>
+      </w:r>
+    </w:p>
+    <w:p>
+      <w:pPr>
+        <w:rPr>
+          <w:rFonts w:ascii="Times New Roman" w:hAnsi="Times New Roman"/>
+        </w:rPr>
+      </w:pPr>
+    </w:p>
+    <w:p>
+      <w:pPr>
+        <w:rPr>
+          <w:rFonts w:ascii="Times New Roman" w:hAnsi="Times New Roman"/>
+        </w:rPr>
+      </w:pPr>
+      <w:r>
+        <w:tab/>
+        <w:t xml:space="preserve">void </w:t>
+      </w:r>
+      <w:proofErr w:type="spellStart"/>
+      <w:r>
+        <w:t>isr_process_motorLeft</w:t>
+      </w:r>
+      <w:proofErr w:type="spellEnd"/>
+      <w:r>
+        <w:t>(void):</w:t>
+      </w:r>
+    </w:p>
+    <w:p>
+      <w:pPr>
+        <w:rPr>
+          <w:rFonts w:hint="eastAsia"/>
+        </w:rPr>
+      </w:pPr>
+      <w:r>
+        <w:t>Input:</w:t>
+      </w:r>
+    </w:p>
+    <w:p>
+      <w:pPr>
+        <w:rPr>
+          <w:rFonts w:hint="eastAsia"/>
+        </w:rPr>
+      </w:pPr>
+      <w:r>
+        <w:t>Output: None</w:t>
+      </w:r>
+    </w:p>
+    <w:p>
+      <w:pPr>
+        <w:rPr>
+          <w:rFonts w:ascii="Times New Roman" w:hAnsi="Times New Roman"/>
+        </w:rPr>
+      </w:pPr>
+      <w:r>
+        <w:t>Description:</w:t>
+      </w:r>
+    </w:p>
+    <w:p>
+      <w:pPr>
+        <w:rPr>
+          <w:rFonts w:ascii="Times New Roman" w:hAnsi="Times New Roman"/>
+        </w:rPr>
+      </w:pPr>
+    </w:p>
+    <w:p>
+      <w:pPr>
+        <w:rPr>
+          <w:rFonts w:ascii="Times New Roman" w:hAnsi="Times New Roman"/>
+        </w:rPr>
+      </w:pPr>
+      <w:r>
+        <w:tab/>
+        <w:t xml:space="preserve">void </w:t>
+      </w:r>
+      <w:proofErr w:type="spellStart"/>
+      <w:r>
+        <w:t>isr_process_motorRight</w:t>
+      </w:r>
+      <w:proofErr w:type="spellEnd"/>
+      <w:r>
+        <w:t>(void):</w:t>
+      </w:r>
+    </w:p>
+    <w:p>
+      <w:pPr>
+        <w:rPr>
+          <w:rFonts w:hint="eastAsia"/>
+        </w:rPr>
+      </w:pPr>
+      <w:r>
+        <w:t>Input:</w:t>
+      </w:r>
+    </w:p>
+    <w:p>
+      <w:pPr>
+        <w:rPr>
+          <w:rFonts w:hint="eastAsia"/>
+        </w:rPr>
+      </w:pPr>
+      <w:r>
+        <w:t>Output: None</w:t>
+      </w:r>
+    </w:p>
+    <w:p>
+      <w:pPr>
+        <w:rPr>
+          <w:rFonts w:ascii="Times New Roman" w:hAnsi="Times New Roman"/>
+        </w:rPr>
+      </w:pPr>
+      <w:r>
+        <w:t>Description:</w:t>
+      </w:r>
+    </w:p>
+    <w:p>
+      <w:pPr>
+        <w:rPr>
+          <w:rFonts w:ascii="Times New Roman" w:hAnsi="Times New Roman"/>
+        </w:rPr>
+      </w:pPr>
+    </w:p>
+    <w:p>
+      <w:pPr>
+        <w:rPr>
+          <w:rFonts w:ascii="Times New Roman" w:hAnsi="Times New Roman"/>
+        </w:rPr>
+      </w:pPr>
+      <w:r>
+        <w:tab/>
+        <w:t xml:space="preserve">int </w:t>
+      </w:r>
+      <w:proofErr w:type="spellStart"/>
+      <w:r>
+        <w:t>checkSensors</w:t>
+      </w:r>
+      <w:proofErr w:type="spellEnd"/>
+      <w:r>
+        <w:t>():</w:t>
+      </w:r>
+    </w:p>
+    <w:p>
+      <w:pPr>
+        <w:rPr>
+          <w:rFonts w:hint="eastAsia"/>
+        </w:rPr>
+      </w:pPr>
+      <w:r>
+        <w:t>Input:</w:t>
+      </w:r>
+    </w:p>
+    <w:p>
+      <w:pPr>
+        <w:rPr>
+          <w:rFonts w:hint="eastAsia"/>
+        </w:rPr>
+      </w:pPr>
+      <w:r>
+        <w:t>Output:</w:t>
+      </w:r>
+    </w:p>
+    <w:p>
+      <w:pPr>
+        <w:rPr>
+          <w:rFonts w:hint="eastAsia"/>
+        </w:rPr>
+      </w:pPr>
+      <w:r>
+        <w:t>Description:</w:t>
+      </w:r>
+      <w:r>
+        <w:t xml:space="preserve"> </w:t>
+      </w:r>
+      <w:r>
+        <w:t xml:space="preserve">This function will </w:t>
+      </w:r>
+      <w:r>
+        <w:t>check</w:t>
+      </w:r>
+      <w:r>
+        <w:t xml:space="preserve"> the state of the </w:t>
+      </w:r>
+      <w:r>
+        <w:t>sensor</w:t>
+      </w:r>
+      <w:r>
+        <w:t>.</w:t>
+      </w:r>
+    </w:p>
+    <w:p>
+      <w:pPr>
+        <w:rPr>
+          <w:rFonts w:ascii="Times New Roman" w:hAnsi="Times New Roman"/>
+        </w:rPr>
+      </w:pPr>
+    </w:p>
+    <w:p>
+      <w:pPr>
+        <w:rPr>
+          <w:rFonts w:ascii="Times New Roman" w:hAnsi="Times New Roman"/>
+        </w:rPr>
+      </w:pPr>
+    </w:p>
+    <w:p>
+      <w:pPr>
+        <w:rPr>
+          <w:rFonts w:ascii="Times New Roman" w:hAnsi="Times New Roman"/>
+        </w:rPr>
+      </w:pPr>
+      <w:r>
+        <w:tab/>
+        <w:t xml:space="preserve">String </w:t>
+      </w:r>
+      <w:proofErr w:type="spellStart"/>
+      <w:r>
+        <w:t>getOrientation</w:t>
+      </w:r>
+      <w:proofErr w:type="spellEnd"/>
+      <w:r>
+        <w:t>():</w:t>
+      </w:r>
+    </w:p>
+    <w:p>
+      <w:pPr>
+        <w:rPr>
+          <w:rFonts w:hint="eastAsia"/>
+        </w:rPr>
+      </w:pPr>
+      <w:r>
+        <w:t>Input:</w:t>
+      </w:r>
+    </w:p>
+    <w:p>
+      <w:pPr>
+        <w:rPr>
+          <w:rFonts w:hint="eastAsia"/>
+        </w:rPr>
+      </w:pPr>
+      <w:r>
+        <w:t>Output:</w:t>
+      </w:r>
+    </w:p>
+    <w:p>
+      <w:pPr>
+        <w:rPr>
+          <w:rFonts w:ascii="Times New Roman" w:hAnsi="Times New Roman"/>
+        </w:rPr>
+      </w:pPr>
+      <w:r>
+        <w:t>Description:</w:t>
+      </w:r>
+    </w:p>
+    <w:p>
+      <w:pPr>
+        <w:rPr>
+          <w:rFonts w:ascii="Times New Roman" w:hAnsi="Times New Roman"/>
+        </w:rPr>
+      </w:pPr>
+    </w:p>
+    <w:p>
+      <w:pPr>
+        <w:rPr>
+          <w:rFonts w:ascii="Times New Roman" w:hAnsi="Times New Roman"/>
+        </w:rPr>
+      </w:pPr>
+      <w:r>
+        <w:tab/>
+        <w:t xml:space="preserve">int </w:t>
+      </w:r>
+      <w:proofErr w:type="spellStart"/>
+      <w:r>
+        <w:t>autonomousDriving</w:t>
+      </w:r>
+      <w:proofErr w:type="spellEnd"/>
+      <w:r>
+        <w:t xml:space="preserve">(int </w:t>
+      </w:r>
+      <w:proofErr w:type="spellStart"/>
+      <w:r>
+        <w:t>currentState</w:t>
+      </w:r>
+      <w:proofErr w:type="spellEnd"/>
+      <w:r>
+        <w:t>):</w:t>
+      </w:r>
+    </w:p>
+    <w:p>
+      <w:pPr>
+        <w:rPr>
+          <w:rFonts w:hint="eastAsia"/>
+        </w:rPr>
+      </w:pPr>
+      <w:r>
+        <w:t>Input:</w:t>
+      </w:r>
+    </w:p>
+    <w:p>
+      <w:pPr>
+        <w:rPr>
+          <w:rFonts w:hint="eastAsia"/>
+        </w:rPr>
+      </w:pPr>
+      <w:r>
+        <w:t>Output:</w:t>
+      </w:r>
+    </w:p>
+    <w:p>
+      <w:pPr>
+        <w:rPr>
+          <w:rFonts w:ascii="Times New Roman" w:hAnsi="Times New Roman"/>
+        </w:rPr>
+      </w:pPr>
+      <w:r>
+        <w:t>Description:</w:t>
+      </w:r>
+      <w:r>
+        <w:rPr>
+          <w:rFonts w:hint="eastAsia"/>
+        </w:rPr>
+        <w:t xml:space="preserve"> When this function is called, the Mower will run on its own. The Mower will check the state of </w:t>
+      </w:r>
+      <w:proofErr w:type="spellStart"/>
+      <w:r>
+        <w:rPr>
+          <w:rFonts w:hint="eastAsia"/>
+        </w:rPr>
+        <w:t>linesensorStateGlobal</w:t>
+      </w:r>
+      <w:proofErr w:type="spellEnd"/>
+      <w:r>
+        <w:rPr>
+          <w:rFonts w:hint="eastAsia"/>
+        </w:rPr>
+        <w:t xml:space="preserve"> and the ultrasonic sensor in this function.</w:t>
+      </w:r>
+    </w:p>
+    <w:p>
+      <w:pPr>
+        <w:rPr>
+          <w:rFonts w:ascii="Times New Roman" w:hAnsi="Times New Roman"/>
+        </w:rPr>
+      </w:pPr>
+    </w:p>
+    <w:p>
+      <w:pPr>
+        <w:rPr>
+          <w:rFonts w:ascii="Times New Roman" w:hAnsi="Times New Roman"/>
+        </w:rPr>
+      </w:pPr>
+      <w:r>
         <w:lastRenderedPageBreak/>
-        <w:tab/>
-        <w:t xml:space="preserve">void </w:t>
-      </w:r>
-      <w:proofErr w:type="spellStart"/>
-      <w:r>
-        <w:t>turnRight</w:t>
-      </w:r>
-      <w:proofErr w:type="spellEnd"/>
-      <w:r>
-        <w:t>():</w:t>
-      </w:r>
-    </w:p>
-    <w:p>
-      <w:pPr>
-        <w:rPr>
-          <w:rFonts w:hint="eastAsia"/>
-        </w:rPr>
-      </w:pPr>
-      <w:r>
-        <w:t>Input:</w:t>
-      </w:r>
-    </w:p>
-    <w:p>
-      <w:pPr>
-        <w:rPr>
-          <w:rFonts w:hint="eastAsia"/>
-        </w:rPr>
-      </w:pPr>
-      <w:r>
-        <w:t>Output: None</w:t>
-      </w:r>
-    </w:p>
-    <w:p>
-      <w:pPr>
-        <w:rPr>
-          <w:rFonts w:ascii="Times New Roman" w:hAnsi="Times New Roman"/>
-        </w:rPr>
-      </w:pPr>
-      <w:r>
-        <w:t>Description:</w:t>
-      </w:r>
-      <w:r>
-        <w:t xml:space="preserve"> </w:t>
-      </w:r>
-      <w:r>
-        <w:rPr>
-          <w:rFonts w:hint="eastAsia"/>
-        </w:rPr>
-        <w:t xml:space="preserve">When this function is called, the mower will </w:t>
-      </w:r>
-      <w:r>
-        <w:t>turn right.</w:t>
-      </w:r>
-    </w:p>
-    <w:p>
-      <w:pPr>
-        <w:rPr>
-          <w:rFonts w:ascii="Times New Roman" w:hAnsi="Times New Roman"/>
-        </w:rPr>
-      </w:pPr>
-    </w:p>
-    <w:p>
-      <w:pPr>
-        <w:rPr>
-          <w:rFonts w:ascii="Times New Roman" w:hAnsi="Times New Roman"/>
-        </w:rPr>
-      </w:pPr>
-      <w:r>
-        <w:tab/>
-        <w:t xml:space="preserve">void </w:t>
-      </w:r>
-      <w:proofErr w:type="spellStart"/>
-      <w:r>
-        <w:t>stopMotors</w:t>
-      </w:r>
-      <w:proofErr w:type="spellEnd"/>
-      <w:r>
-        <w:t>():</w:t>
-      </w:r>
-    </w:p>
-    <w:p>
-      <w:pPr>
-        <w:rPr>
-          <w:rFonts w:hint="eastAsia"/>
-        </w:rPr>
-      </w:pPr>
-      <w:r>
-        <w:t>Input:</w:t>
-      </w:r>
-    </w:p>
-    <w:p>
-      <w:pPr>
-        <w:rPr>
-          <w:rFonts w:hint="eastAsia"/>
-        </w:rPr>
-      </w:pPr>
-      <w:r>
-        <w:t>Output: None</w:t>
-      </w:r>
-    </w:p>
-    <w:p>
-      <w:pPr>
-        <w:rPr>
-          <w:rFonts w:ascii="Times New Roman" w:hAnsi="Times New Roman"/>
-        </w:rPr>
-      </w:pPr>
-      <w:r>
-        <w:t>Description:</w:t>
-      </w:r>
-      <w:r>
-        <w:t xml:space="preserve"> </w:t>
-      </w:r>
-      <w:r>
-        <w:rPr>
-          <w:rFonts w:hint="eastAsia"/>
-        </w:rPr>
-        <w:t>Call</w:t>
-      </w:r>
-      <w:r>
-        <w:t xml:space="preserve"> </w:t>
-      </w:r>
-      <w:proofErr w:type="spellStart"/>
-      <w:r>
-        <w:t>stopMotors</w:t>
-      </w:r>
-      <w:proofErr w:type="spellEnd"/>
-      <w:r>
-        <w:rPr>
-          <w:rFonts w:hint="eastAsia"/>
-        </w:rPr>
-        <w:t>()</w:t>
-      </w:r>
-      <w:r>
-        <w:t xml:space="preserve"> </w:t>
-      </w:r>
-      <w:r>
-        <w:t>t</w:t>
-      </w:r>
-      <w:r>
-        <w:rPr>
-          <w:rFonts w:hint="eastAsia"/>
-        </w:rPr>
-        <w:t>o prevent the Mower from crossing the line</w:t>
-      </w:r>
-      <w:r>
-        <w:t>.</w:t>
-      </w:r>
-    </w:p>
-    <w:p>
-      <w:pPr>
-        <w:rPr>
-          <w:rFonts w:ascii="Times New Roman" w:hAnsi="Times New Roman"/>
-        </w:rPr>
-      </w:pPr>
-    </w:p>
-    <w:p>
-      <w:pPr>
-        <w:rPr>
-          <w:rFonts w:ascii="Times New Roman" w:hAnsi="Times New Roman"/>
-        </w:rPr>
-      </w:pPr>
-      <w:r>
-        <w:tab/>
-        <w:t>void collision():</w:t>
-      </w:r>
-    </w:p>
-    <w:p>
-      <w:pPr>
-        <w:rPr>
-          <w:rFonts w:hint="eastAsia"/>
-        </w:rPr>
-      </w:pPr>
-      <w:r>
-        <w:t>Input:</w:t>
-      </w:r>
-    </w:p>
-    <w:p>
-      <w:pPr>
-        <w:rPr>
-          <w:rFonts w:hint="eastAsia"/>
-        </w:rPr>
-      </w:pPr>
-      <w:r>
-        <w:t>Output: None</w:t>
-      </w:r>
-    </w:p>
-    <w:p>
-      <w:pPr>
-        <w:rPr>
-          <w:rFonts w:ascii="Times New Roman" w:hAnsi="Times New Roman"/>
-        </w:rPr>
-      </w:pPr>
-      <w:r>
-        <w:t>Description:</w:t>
-      </w:r>
-      <w:r>
-        <w:t xml:space="preserve"> </w:t>
-      </w:r>
-      <w:r>
-        <w:rPr>
-          <w:rFonts w:hint="eastAsia"/>
-        </w:rPr>
-        <w:t xml:space="preserve">when </w:t>
-      </w:r>
-      <w:r>
-        <w:t xml:space="preserve">the </w:t>
-      </w:r>
-      <w:r>
-        <w:rPr>
-          <w:rFonts w:hint="eastAsia"/>
-        </w:rPr>
-        <w:t>Mower hits an obstacle, back then turn right</w:t>
-      </w:r>
-      <w:r>
-        <w:t>.</w:t>
-      </w:r>
-    </w:p>
-    <w:p>
-      <w:pPr>
-        <w:rPr>
-          <w:rFonts w:ascii="Times New Roman" w:hAnsi="Times New Roman"/>
-        </w:rPr>
-      </w:pPr>
-    </w:p>
-    <w:p>
-      <w:pPr>
-        <w:rPr>
-          <w:rFonts w:ascii="Times New Roman" w:hAnsi="Times New Roman"/>
-        </w:rPr>
-      </w:pPr>
-      <w:r>
-        <w:tab/>
-        <w:t xml:space="preserve">void </w:t>
-      </w:r>
-      <w:proofErr w:type="spellStart"/>
-      <w:r>
-        <w:t>autoTurn</w:t>
-      </w:r>
-      <w:proofErr w:type="spellEnd"/>
-      <w:r>
-        <w:t>():</w:t>
-      </w:r>
-    </w:p>
-    <w:p>
-      <w:pPr>
-        <w:rPr>
-          <w:rFonts w:hint="eastAsia"/>
-        </w:rPr>
-      </w:pPr>
-      <w:r>
-        <w:t>Input:</w:t>
-      </w:r>
-    </w:p>
-    <w:p>
-      <w:pPr>
-        <w:rPr>
-          <w:rFonts w:hint="eastAsia"/>
-        </w:rPr>
-      </w:pPr>
-      <w:r>
-        <w:t>Output: None</w:t>
-      </w:r>
-    </w:p>
-    <w:p>
-      <w:pPr>
-        <w:rPr>
-          <w:rFonts w:ascii="Times New Roman" w:hAnsi="Times New Roman"/>
-        </w:rPr>
-      </w:pPr>
-      <w:r>
-        <w:t>Description:</w:t>
-      </w:r>
-    </w:p>
-    <w:p>
-      <w:pPr>
-        <w:rPr>
-          <w:rFonts w:ascii="Times New Roman" w:hAnsi="Times New Roman"/>
-        </w:rPr>
-      </w:pPr>
-    </w:p>
-    <w:p>
-      <w:pPr>
-        <w:rPr>
-          <w:rFonts w:ascii="Times New Roman" w:hAnsi="Times New Roman"/>
-        </w:rPr>
-      </w:pPr>
-      <w:r>
-        <w:tab/>
-        <w:t xml:space="preserve">void </w:t>
-      </w:r>
-      <w:proofErr w:type="spellStart"/>
-      <w:r>
-        <w:t>isr_process_motorLeft</w:t>
-      </w:r>
-      <w:proofErr w:type="spellEnd"/>
-      <w:r>
-        <w:t>(void):</w:t>
-      </w:r>
-    </w:p>
-    <w:p>
-      <w:pPr>
-        <w:rPr>
-          <w:rFonts w:hint="eastAsia"/>
-        </w:rPr>
-      </w:pPr>
-      <w:r>
-        <w:t>Input:</w:t>
-      </w:r>
-    </w:p>
-    <w:p>
-      <w:pPr>
-        <w:rPr>
-          <w:rFonts w:hint="eastAsia"/>
-        </w:rPr>
-      </w:pPr>
-      <w:r>
-        <w:t>Output: None</w:t>
-      </w:r>
-    </w:p>
-    <w:p>
-      <w:pPr>
-        <w:rPr>
-          <w:rFonts w:ascii="Times New Roman" w:hAnsi="Times New Roman"/>
-        </w:rPr>
-      </w:pPr>
-      <w:r>
-        <w:t>Description:</w:t>
-      </w:r>
-    </w:p>
-    <w:p>
-      <w:pPr>
-        <w:rPr>
-          <w:rFonts w:ascii="Times New Roman" w:hAnsi="Times New Roman"/>
-        </w:rPr>
-      </w:pPr>
-    </w:p>
-    <w:p>
-      <w:pPr>
-        <w:rPr>
-          <w:rFonts w:ascii="Times New Roman" w:hAnsi="Times New Roman"/>
-        </w:rPr>
-      </w:pPr>
-      <w:r>
-        <w:tab/>
-        <w:t xml:space="preserve">void </w:t>
-      </w:r>
-      <w:proofErr w:type="spellStart"/>
-      <w:r>
-        <w:t>isr_process_motorRight</w:t>
-      </w:r>
-      <w:proofErr w:type="spellEnd"/>
-      <w:r>
-        <w:t>(void):</w:t>
-      </w:r>
-    </w:p>
-    <w:p>
-      <w:pPr>
-        <w:rPr>
-          <w:rFonts w:hint="eastAsia"/>
-        </w:rPr>
-      </w:pPr>
-      <w:r>
-        <w:t>Input:</w:t>
-      </w:r>
-    </w:p>
-    <w:p>
-      <w:pPr>
-        <w:rPr>
-          <w:rFonts w:hint="eastAsia"/>
-        </w:rPr>
-      </w:pPr>
-      <w:r>
-        <w:t>Output: None</w:t>
-      </w:r>
-    </w:p>
-    <w:p>
-      <w:pPr>
-        <w:rPr>
-          <w:rFonts w:ascii="Times New Roman" w:hAnsi="Times New Roman"/>
-        </w:rPr>
-      </w:pPr>
-      <w:r>
-        <w:t>Description:</w:t>
-      </w:r>
-    </w:p>
-    <w:p>
-      <w:pPr>
-        <w:rPr>
-          <w:rFonts w:ascii="Times New Roman" w:hAnsi="Times New Roman"/>
-        </w:rPr>
-      </w:pPr>
-    </w:p>
-    <w:p>
-      <w:pPr>
-        <w:rPr>
-          <w:rFonts w:ascii="Times New Roman" w:hAnsi="Times New Roman"/>
-        </w:rPr>
-      </w:pPr>
-      <w:r>
-        <w:tab/>
-        <w:t xml:space="preserve">int </w:t>
-      </w:r>
-      <w:proofErr w:type="spellStart"/>
-      <w:r>
-        <w:t>checkSensors</w:t>
-      </w:r>
-      <w:proofErr w:type="spellEnd"/>
-      <w:r>
-        <w:t>():</w:t>
-      </w:r>
-    </w:p>
-    <w:p>
-      <w:pPr>
-        <w:rPr>
-          <w:rFonts w:hint="eastAsia"/>
-        </w:rPr>
-      </w:pPr>
-      <w:r>
-        <w:t>Input:</w:t>
-      </w:r>
-    </w:p>
-    <w:p>
-      <w:pPr>
-        <w:rPr>
-          <w:rFonts w:hint="eastAsia"/>
-        </w:rPr>
-      </w:pPr>
-      <w:r>
-        <w:t>Output:</w:t>
-      </w:r>
-    </w:p>
-    <w:p>
-      <w:pPr>
-        <w:rPr>
-          <w:rFonts w:hint="eastAsia"/>
-        </w:rPr>
-      </w:pPr>
-      <w:r>
-        <w:t>Description:</w:t>
-      </w:r>
-      <w:r>
-        <w:t xml:space="preserve"> </w:t>
-      </w:r>
-      <w:r>
-        <w:t xml:space="preserve">This function will </w:t>
-      </w:r>
-      <w:r>
-        <w:t>check</w:t>
-      </w:r>
-      <w:r>
-        <w:t xml:space="preserve"> the state of the </w:t>
-      </w:r>
-      <w:r>
-        <w:t>sensor</w:t>
-      </w:r>
-      <w:r>
-        <w:t>.</w:t>
-      </w:r>
-    </w:p>
-    <w:p>
-      <w:pPr>
-        <w:rPr>
-          <w:rFonts w:ascii="Times New Roman" w:hAnsi="Times New Roman"/>
-        </w:rPr>
-      </w:pPr>
-    </w:p>
-    <w:p>
-      <w:pPr>
-        <w:rPr>
-          <w:rFonts w:ascii="Times New Roman" w:hAnsi="Times New Roman"/>
-        </w:rPr>
-      </w:pPr>
-    </w:p>
-    <w:p>
-      <w:pPr>
-        <w:rPr>
-          <w:rFonts w:ascii="Times New Roman" w:hAnsi="Times New Roman"/>
-        </w:rPr>
-      </w:pPr>
-      <w:r>
-        <w:tab/>
-        <w:t xml:space="preserve">String </w:t>
-      </w:r>
-      <w:proofErr w:type="spellStart"/>
-      <w:r>
-        <w:t>getOrientation</w:t>
-      </w:r>
-      <w:proofErr w:type="spellEnd"/>
-      <w:r>
-        <w:t>():</w:t>
-      </w:r>
-    </w:p>
-    <w:p>
-      <w:pPr>
-        <w:rPr>
-          <w:rFonts w:hint="eastAsia"/>
-        </w:rPr>
-      </w:pPr>
-      <w:r>
-        <w:t>Input:</w:t>
-      </w:r>
-    </w:p>
-    <w:p>
-      <w:pPr>
-        <w:rPr>
-          <w:rFonts w:hint="eastAsia"/>
-        </w:rPr>
-      </w:pPr>
-      <w:r>
-        <w:t>Output:</w:t>
-      </w:r>
-    </w:p>
-    <w:p>
-      <w:pPr>
-        <w:rPr>
-          <w:rFonts w:ascii="Times New Roman" w:hAnsi="Times New Roman"/>
-        </w:rPr>
-      </w:pPr>
-      <w:r>
-        <w:t>Description:</w:t>
-      </w:r>
-    </w:p>
-    <w:p>
-      <w:pPr>
-        <w:rPr>
-          <w:rFonts w:ascii="Times New Roman" w:hAnsi="Times New Roman"/>
-        </w:rPr>
-      </w:pPr>
-    </w:p>
-    <w:p>
-      <w:pPr>
-        <w:rPr>
-          <w:rFonts w:ascii="Times New Roman" w:hAnsi="Times New Roman"/>
-        </w:rPr>
-      </w:pPr>
-      <w:r>
-        <w:tab/>
-        <w:t xml:space="preserve">int </w:t>
-      </w:r>
-      <w:proofErr w:type="spellStart"/>
-      <w:r>
-        <w:t>autonomousDriving</w:t>
-      </w:r>
-      <w:proofErr w:type="spellEnd"/>
-      <w:r>
-        <w:t xml:space="preserve">(int </w:t>
-      </w:r>
-      <w:proofErr w:type="spellStart"/>
-      <w:r>
-        <w:t>currentState</w:t>
-      </w:r>
-      <w:proofErr w:type="spellEnd"/>
-      <w:r>
-        <w:t>):</w:t>
-      </w:r>
-    </w:p>
-    <w:p>
-      <w:pPr>
-        <w:rPr>
-          <w:rFonts w:hint="eastAsia"/>
-        </w:rPr>
-      </w:pPr>
-      <w:r>
-        <w:t>Input:</w:t>
-      </w:r>
-    </w:p>
-    <w:p>
-      <w:pPr>
-        <w:rPr>
-          <w:rFonts w:hint="eastAsia"/>
-        </w:rPr>
-      </w:pPr>
-      <w:r>
-        <w:t>Output:</w:t>
-      </w:r>
-    </w:p>
-    <w:p>
-      <w:pPr>
-        <w:rPr>
-          <w:rFonts w:ascii="Times New Roman" w:hAnsi="Times New Roman"/>
-        </w:rPr>
-      </w:pPr>
-      <w:r>
-        <w:t>Description:</w:t>
-      </w:r>
-      <w:r>
-        <w:rPr>
-          <w:rFonts w:hint="eastAsia"/>
-        </w:rPr>
-        <w:t xml:space="preserve"> When this function is called, the Mower will run on its own. The Mower will check the state of </w:t>
-      </w:r>
-      <w:proofErr w:type="spellStart"/>
-      <w:r>
-        <w:rPr>
-          <w:rFonts w:hint="eastAsia"/>
-        </w:rPr>
-        <w:t>linesensorStateGlobal</w:t>
-      </w:r>
-      <w:proofErr w:type="spellEnd"/>
-      <w:r>
-        <w:rPr>
-          <w:rFonts w:hint="eastAsia"/>
-        </w:rPr>
-        <w:t xml:space="preserve"> and the ultrasonic sensor in this function.</w:t>
-      </w:r>
-    </w:p>
-    <w:p>
-      <w:pPr>
-        <w:rPr>
-          <w:rFonts w:ascii="Times New Roman" w:hAnsi="Times New Roman"/>
-        </w:rPr>
-      </w:pPr>
-    </w:p>
-    <w:p>
-      <w:pPr>
-        <w:rPr>
-          <w:rFonts w:ascii="Times New Roman" w:hAnsi="Times New Roman"/>
-        </w:rPr>
-      </w:pPr>
-      <w:r>
         <w:tab/>
         <w:t xml:space="preserve">void </w:t>
       </w:r>
@@ -1319,19 +1404,44 @@
         <w:ind w:firstLine="709"/>
         <w:rPr>
           <w:rFonts w:hint="eastAsia"/>
-        </w:rPr>
-      </w:pPr>
-      <w:r>
-        <w:lastRenderedPageBreak/>
+          <w:color w:val="FF0000"/>
+        </w:rPr>
+      </w:pPr>
+      <w:r>
         <w:t xml:space="preserve">void </w:t>
       </w:r>
       <w:proofErr w:type="spellStart"/>
+      <w:proofErr w:type="gramStart"/>
       <w:r>
         <w:t>updateState</w:t>
       </w:r>
       <w:proofErr w:type="spellEnd"/>
       <w:r>
-        <w:t>(int data)</w:t>
+        <w:t>(</w:t>
+      </w:r>
+      <w:proofErr w:type="gramEnd"/>
+      <w:r>
+        <w:t>int data)</w:t>
+      </w:r>
+      <w:r>
+        <w:rPr>
+          <w:color w:val="FF0000"/>
+        </w:rPr>
+        <w:t>Not used? Is this “</w:t>
+      </w:r>
+      <w:proofErr w:type="spellStart"/>
+      <w:r>
+        <w:rPr>
+          <w:color w:val="FF0000"/>
+        </w:rPr>
+        <w:t>bluetoothDriving</w:t>
+      </w:r>
+      <w:proofErr w:type="spellEnd"/>
+      <w:r>
+        <w:rPr>
+          <w:color w:val="FF0000"/>
+        </w:rPr>
+        <w:t>”?</w:t>
       </w:r>
     </w:p>
     <w:p>
@@ -1567,66 +1677,126 @@
           <w:b/>
           <w:bCs/>
         </w:rPr>
-        <w:t xml:space="preserve">Raspberry pi </w:t>
-      </w:r>
-    </w:p>
-    <w:p>
-      <w:pPr>
-        <w:rPr>
-          <w:rFonts w:hint="eastAsia"/>
+        <w:t>Raspberry pi</w:t>
+      </w:r>
+      <w:r>
+        <w:rPr>
           <w:b/>
           <w:bCs/>
         </w:rPr>
-      </w:pPr>
+        <w:t xml:space="preserve"> (Python)</w:t>
+      </w:r>
       <w:r>
         <w:rPr>
           <w:b/>
           <w:bCs/>
         </w:rPr>
-        <w:t>Variables:</w:t>
-      </w:r>
-    </w:p>
-    <w:p>
-      <w:pPr>
-        <w:rPr>
-          <w:rFonts w:hint="eastAsia"/>
+        <w:t xml:space="preserve"> </w:t>
+      </w:r>
+    </w:p>
+    <w:p>
+      <w:pPr>
+        <w:rPr>
           <w:b/>
           <w:bCs/>
         </w:rPr>
       </w:pPr>
-    </w:p>
-    <w:p>
-      <w:pPr>
-        <w:rPr>
-          <w:rFonts w:hint="eastAsia"/>
+      <w:r>
+        <w:rPr>
           <w:b/>
           <w:bCs/>
         </w:rPr>
-      </w:pPr>
-      <w:r>
-        <w:rPr>
+        <w:t>Variables:</w:t>
+      </w:r>
+    </w:p>
+    <w:p>
+      <w:pPr>
+        <w:pStyle w:val="Liststycke"/>
+        <w:numPr>
+          <w:ilvl w:val="0"/>
+          <w:numId w:val="2"/>
+        </w:numPr>
+      </w:pPr>
+      <w:r>
+        <w:t>running – A Boolean flag keeping track of if the program should continue running.</w:t>
+      </w:r>
+    </w:p>
+    <w:p>
+      <w:pPr>
+        <w:pStyle w:val="Liststycke"/>
+        <w:numPr>
+          <w:ilvl w:val="0"/>
+          <w:numId w:val="2"/>
+        </w:numPr>
+      </w:pPr>
+      <w:r>
+        <w:t>mode – A String varying between “Manual” and “Automated” which controls which mode the mower is currently in and what commands it should be executing.</w:t>
+      </w:r>
+    </w:p>
+    <w:p>
+      <w:pPr>
+        <w:pStyle w:val="Liststycke"/>
+        <w:numPr>
+          <w:ilvl w:val="0"/>
+          <w:numId w:val="2"/>
+        </w:numPr>
+      </w:pPr>
+      <w:r>
+        <w:t>reversing – A Boolean flag keeping track of if the mower is reversing while in manual mode.</w:t>
+      </w:r>
+    </w:p>
+    <w:p>
+      <w:pPr>
+        <w:pStyle w:val="Liststycke"/>
+        <w:numPr>
+          <w:ilvl w:val="0"/>
+          <w:numId w:val="2"/>
+        </w:numPr>
+        <w:rPr>
+          <w:rFonts w:hint="eastAsia"/>
+        </w:rPr>
+      </w:pPr>
+      <w:r>
+        <w:t>turning – A Boolean flag keeping track of if the mower is turning while in manual mode.</w:t>
+      </w:r>
+    </w:p>
+    <w:p>
+      <w:pPr>
+        <w:rPr>
+          <w:rFonts w:hint="eastAsia"/>
           <w:b/>
           <w:bCs/>
         </w:rPr>
+      </w:pPr>
+      <w:r>
+        <w:rPr>
+          <w:b/>
+          <w:bCs/>
+        </w:rPr>
         <w:t>Functions:</w:t>
       </w:r>
     </w:p>
     <w:p>
-      <w:pPr>
-        <w:rPr>
-          <w:rFonts w:hint="eastAsia"/>
-        </w:rPr>
-      </w:pPr>
-      <w:r>
-        <w:tab/>
-      </w:r>
-      <w:proofErr w:type="spellStart"/>
+      <w:r>
+        <w:tab/>
+      </w:r>
+    </w:p>
+    <w:p>
+      <w:pPr>
+        <w:ind w:firstLine="709"/>
+      </w:pPr>
+      <w:proofErr w:type="spellStart"/>
+      <w:proofErr w:type="gramStart"/>
       <w:r>
         <w:t>sendPositionRequest</w:t>
       </w:r>
       <w:proofErr w:type="spellEnd"/>
       <w:r>
-        <w:t xml:space="preserve">(x, y, </w:t>
+        <w:t>(</w:t>
+      </w:r>
+      <w:proofErr w:type="gramEnd"/>
+      <w:r>
+        <w:t xml:space="preserve">x, y, </w:t>
       </w:r>
       <w:proofErr w:type="spellStart"/>
       <w:r>
@@ -1646,18 +1816,122 @@
       </w:r>
     </w:p>
     <w:p>
-      <w:pPr>
-        <w:rPr>
-          <w:rFonts w:hint="eastAsia"/>
-        </w:rPr>
-      </w:pPr>
-    </w:p>
-    <w:p>
-      <w:pPr>
-        <w:rPr>
-          <w:rFonts w:hint="eastAsia"/>
-        </w:rPr>
-      </w:pPr>
+      <w:r>
+        <w:t xml:space="preserve">Input: </w:t>
+      </w:r>
+      <w:r>
+        <w:tab/>
+        <w:t>x – The x-coordinate for the Mowers current position</w:t>
+      </w:r>
+      <w:r>
+        <w:t xml:space="preserve"> as a</w:t>
+      </w:r>
+      <w:r>
+        <w:rPr>
+          <w:rFonts w:hint="eastAsia"/>
+        </w:rPr>
+        <w:t>n</w:t>
+      </w:r>
+      <w:r>
+        <w:t xml:space="preserve"> integer</w:t>
+      </w:r>
+      <w:r>
+        <w:t>.</w:t>
+      </w:r>
+    </w:p>
+    <w:p>
+      <w:r>
+        <w:tab/>
+        <w:t>y – The y-coordinate for the Mowers current position</w:t>
+      </w:r>
+      <w:r>
+        <w:t xml:space="preserve"> as a</w:t>
+      </w:r>
+      <w:r>
+        <w:rPr>
+          <w:rFonts w:hint="eastAsia"/>
+        </w:rPr>
+        <w:t>n</w:t>
+      </w:r>
+      <w:r>
+        <w:t xml:space="preserve"> integer</w:t>
+      </w:r>
+      <w:r>
+        <w:t>.</w:t>
+      </w:r>
+    </w:p>
+    <w:p>
+      <w:r>
+        <w:tab/>
+      </w:r>
+      <w:proofErr w:type="spellStart"/>
+      <w:r>
+        <w:t>sessionID</w:t>
+      </w:r>
+      <w:proofErr w:type="spellEnd"/>
+      <w:r>
+        <w:t xml:space="preserve"> – The ID of the current session</w:t>
+      </w:r>
+      <w:r>
+        <w:t xml:space="preserve"> as an integer</w:t>
+      </w:r>
+      <w:r>
+        <w:t>.</w:t>
+      </w:r>
+    </w:p>
+    <w:p>
+      <w:pPr>
+        <w:ind w:left="709" w:hanging="709"/>
+      </w:pPr>
+      <w:r>
+        <w:tab/>
+        <w:t xml:space="preserve">state - </w:t>
+      </w:r>
+      <w:r>
+        <w:tab/>
+        <w:t>defines if the session just started (“START”), is running(“RUNNING”), or has ended(“STOP”).</w:t>
+      </w:r>
+    </w:p>
+    <w:p>
+      <w:pPr>
+        <w:ind w:left="709" w:hanging="709"/>
+        <w:rPr>
+          <w:rFonts w:hint="eastAsia"/>
+        </w:rPr>
+      </w:pPr>
+      <w:r>
+        <w:tab/>
+      </w:r>
+      <w:proofErr w:type="spellStart"/>
+      <w:r>
+        <w:t>collisionFlag</w:t>
+      </w:r>
+      <w:proofErr w:type="spellEnd"/>
+      <w:r>
+        <w:t xml:space="preserve"> – A flag that should be set to True if a collision has occurred.</w:t>
+      </w:r>
+    </w:p>
+    <w:p>
+      <w:r>
+        <w:t>Output: None</w:t>
+      </w:r>
+    </w:p>
+    <w:p>
+      <w:r>
+        <w:t xml:space="preserve">Description: Function used to send </w:t>
+      </w:r>
+      <w:r>
+        <w:t>a POST request regarding the mowers current position to the backend.</w:t>
+      </w:r>
+    </w:p>
+    <w:p>
+      <w:pPr>
+        <w:rPr>
+          <w:rFonts w:hint="eastAsia"/>
+        </w:rPr>
+      </w:pPr>
+    </w:p>
+    <w:p>
       <w:r>
         <w:tab/>
       </w:r>
@@ -1670,37 +1944,131 @@
         <w:t>(</w:t>
       </w:r>
       <w:proofErr w:type="spellStart"/>
+      <w:proofErr w:type="gramStart"/>
       <w:r>
         <w:t>x,y</w:t>
       </w:r>
       <w:proofErr w:type="spellEnd"/>
+      <w:proofErr w:type="gramEnd"/>
       <w:r>
         <w:t>):</w:t>
       </w:r>
     </w:p>
     <w:p>
-      <w:pPr>
-        <w:rPr>
-          <w:rFonts w:hint="eastAsia"/>
-        </w:rPr>
-      </w:pPr>
-    </w:p>
-    <w:p>
-      <w:pPr>
-        <w:rPr>
-          <w:rFonts w:hint="eastAsia"/>
-        </w:rPr>
-      </w:pPr>
-      <w:r>
-        <w:tab/>
-      </w:r>
-      <w:proofErr w:type="spellStart"/>
+      <w:r>
+        <w:t>Input:</w:t>
+      </w:r>
+      <w:r>
+        <w:tab/>
+      </w:r>
+      <w:r>
+        <w:t>x – The x-coordinate for the Mowers current position</w:t>
+      </w:r>
+      <w:r>
+        <w:t xml:space="preserve"> as an integer</w:t>
+      </w:r>
+      <w:r>
+        <w:t>.</w:t>
+      </w:r>
+    </w:p>
+    <w:p>
+      <w:r>
+        <w:tab/>
+        <w:t>y – The y-coordinate for the Mowers current position</w:t>
+      </w:r>
+      <w:r>
+        <w:t xml:space="preserve"> as an integer</w:t>
+      </w:r>
+      <w:r>
+        <w:t>.</w:t>
+      </w:r>
+    </w:p>
+    <w:p>
+      <w:r>
+        <w:t>Output: None</w:t>
+      </w:r>
+    </w:p>
+    <w:p>
+      <w:r>
+        <w:lastRenderedPageBreak/>
+        <w:t>Description: Function used to send a POST request with the most recently taken picture to the backend.</w:t>
+      </w:r>
+    </w:p>
+    <w:p>
+      <w:pPr>
+        <w:rPr>
+          <w:rFonts w:hint="eastAsia"/>
+        </w:rPr>
+      </w:pPr>
+      <w:r>
+        <w:t xml:space="preserve"> </w:t>
+      </w:r>
+    </w:p>
+    <w:p>
+      <w:pPr>
+        <w:rPr>
+          <w:rFonts w:hint="eastAsia"/>
+        </w:rPr>
+      </w:pPr>
+    </w:p>
+    <w:p>
+      <w:r>
+        <w:tab/>
+      </w:r>
+      <w:proofErr w:type="spellStart"/>
+      <w:proofErr w:type="gramStart"/>
       <w:r>
         <w:t>bluetoothInit</w:t>
       </w:r>
       <w:proofErr w:type="spellEnd"/>
       <w:r>
-        <w:t xml:space="preserve">(): </w:t>
+        <w:t>(</w:t>
+      </w:r>
+      <w:proofErr w:type="gramEnd"/>
+      <w:r>
+        <w:t>):</w:t>
+      </w:r>
+    </w:p>
+    <w:p>
+      <w:r>
+        <w:t>Input: None</w:t>
+      </w:r>
+    </w:p>
+    <w:p>
+      <w:r>
+        <w:t xml:space="preserve">Output: </w:t>
+      </w:r>
+      <w:proofErr w:type="spellStart"/>
+      <w:r>
+        <w:t>client_sock</w:t>
+      </w:r>
+      <w:proofErr w:type="spellEnd"/>
+      <w:r>
+        <w:t xml:space="preserve"> – The client socket connected to the </w:t>
+      </w:r>
+      <w:proofErr w:type="spellStart"/>
+      <w:r>
+        <w:t>rpi</w:t>
+      </w:r>
+      <w:proofErr w:type="spellEnd"/>
+      <w:r>
+        <w:t>.</w:t>
+      </w:r>
+    </w:p>
+    <w:p>
+      <w:pPr>
+        <w:rPr>
+          <w:rFonts w:hint="eastAsia"/>
+        </w:rPr>
+      </w:pPr>
+      <w:r>
+        <w:t>Description: Function used to initiate the Bluetooth server socket</w:t>
+      </w:r>
+      <w:r>
+        <w:t xml:space="preserve"> and awaits a connection from a client.</w:t>
+      </w:r>
+      <w:r>
+        <w:t xml:space="preserve"> </w:t>
       </w:r>
     </w:p>
     <w:p>
@@ -1739,11 +2107,6 @@
       </w:r>
     </w:p>
     <w:p>
-      <w:pPr>
-        <w:rPr>
-          <w:rFonts w:hint="eastAsia"/>
-        </w:rPr>
-      </w:pPr>
       <w:r>
         <w:tab/>
         <w:t>__</w:t>
@@ -1758,39 +2121,93 @@
       </w:r>
     </w:p>
     <w:p>
-      <w:pPr>
-        <w:rPr>
-          <w:rFonts w:hint="eastAsia"/>
-        </w:rPr>
-      </w:pPr>
-    </w:p>
-    <w:p>
-      <w:pPr>
-        <w:rPr>
-          <w:rFonts w:hint="eastAsia"/>
-        </w:rPr>
-      </w:pPr>
+      <w:r>
+        <w:rPr>
+          <w:rFonts w:hint="eastAsia"/>
+        </w:rPr>
+        <w:t>I</w:t>
+      </w:r>
+      <w:r>
+        <w:t>nput: None</w:t>
+      </w:r>
+    </w:p>
+    <w:p>
+      <w:r>
+        <w:t>Output: None</w:t>
+      </w:r>
+    </w:p>
+    <w:p>
+      <w:pPr>
+        <w:rPr>
+          <w:rFonts w:hint="eastAsia"/>
+        </w:rPr>
+      </w:pPr>
+      <w:r>
+        <w:t xml:space="preserve">Description: Initiates a </w:t>
+      </w:r>
+      <w:proofErr w:type="spellStart"/>
+      <w:r>
+        <w:t>Calculate</w:t>
+      </w:r>
+      <w:r>
+        <w:t>Position</w:t>
+      </w:r>
+      <w:proofErr w:type="spellEnd"/>
+      <w:r>
+        <w:t xml:space="preserve"> object. This class is used to be able to easily run and pause a separate thread that calculates the mowers current position through dead reckoning and trigonometry.</w:t>
+      </w:r>
+    </w:p>
+    <w:p>
+      <w:pPr>
+        <w:rPr>
+          <w:rFonts w:hint="eastAsia"/>
+        </w:rPr>
+      </w:pPr>
+    </w:p>
+    <w:p>
       <w:r>
         <w:tab/>
         <w:t xml:space="preserve">terminate(self): </w:t>
       </w:r>
     </w:p>
     <w:p>
-      <w:pPr>
-        <w:rPr>
-          <w:rFonts w:hint="eastAsia"/>
-        </w:rPr>
-      </w:pPr>
-    </w:p>
-    <w:p>
-      <w:pPr>
-        <w:rPr>
-          <w:rFonts w:hint="eastAsia"/>
-        </w:rPr>
-      </w:pPr>
-      <w:r>
-        <w:tab/>
-        <w:t xml:space="preserve">run(self, speed, </w:t>
+      <w:r>
+        <w:t>Input: None</w:t>
+      </w:r>
+    </w:p>
+    <w:p>
+      <w:r>
+        <w:t>Output: None</w:t>
+      </w:r>
+    </w:p>
+    <w:p>
+      <w:pPr>
+        <w:rPr>
+          <w:rFonts w:hint="eastAsia"/>
+        </w:rPr>
+      </w:pPr>
+      <w:r>
+        <w:t>Description: Function called to pause positional calculation in the separate thread. Simply sets a flag until next call to run.</w:t>
+      </w:r>
+    </w:p>
+    <w:p>
+      <w:pPr>
+        <w:rPr>
+          <w:rFonts w:hint="eastAsia"/>
+        </w:rPr>
+      </w:pPr>
+    </w:p>
+    <w:p>
+      <w:r>
+        <w:tab/>
+      </w:r>
+      <w:proofErr w:type="gramStart"/>
+      <w:r>
+        <w:t>run(</w:t>
+      </w:r>
+      <w:proofErr w:type="gramEnd"/>
+      <w:r>
+        <w:t xml:space="preserve">self, speed, </w:t>
       </w:r>
       <w:proofErr w:type="spellStart"/>
       <w:r>
@@ -1798,7 +2215,50 @@
       </w:r>
       <w:proofErr w:type="spellEnd"/>
       <w:r>
-        <w:t xml:space="preserve">): </w:t>
+        <w:t>):</w:t>
+      </w:r>
+    </w:p>
+    <w:p>
+      <w:r>
+        <w:t>Input:</w:t>
+      </w:r>
+      <w:r>
+        <w:tab/>
+        <w:t>speed – Defines the speed the mower is moving at.</w:t>
+      </w:r>
+    </w:p>
+    <w:p>
+      <w:pPr>
+        <w:ind w:left="705"/>
+      </w:pPr>
+      <w:proofErr w:type="spellStart"/>
+      <w:r>
+        <w:t>newDirection</w:t>
+      </w:r>
+      <w:proofErr w:type="spellEnd"/>
+      <w:r>
+        <w:t xml:space="preserve"> – Defines the current direction the mower is moving in, </w:t>
+      </w:r>
+      <w:r>
+        <w:t>should be an integer within the range of 0-360.</w:t>
+      </w:r>
+    </w:p>
+    <w:p>
+      <w:r>
+        <w:t>Output: None</w:t>
+      </w:r>
+    </w:p>
+    <w:p>
+      <w:pPr>
+        <w:rPr>
+          <w:rFonts w:hint="eastAsia"/>
+        </w:rPr>
+      </w:pPr>
+      <w:r>
+        <w:t>Description: Function called to begin or continue calculating the mowers position in the separate thread.</w:t>
+      </w:r>
+      <w:r>
+        <w:t xml:space="preserve"> </w:t>
       </w:r>
     </w:p>
     <w:p>
@@ -1834,11 +2294,6 @@
       </w:pPr>
     </w:p>
     <w:p>
-      <w:pPr>
-        <w:rPr>
-          <w:rFonts w:hint="eastAsia"/>
-        </w:rPr>
-      </w:pPr>
       <w:r>
         <w:tab/>
         <w:t>__</w:t>
@@ -1849,43 +2304,130 @@
       </w:r>
       <w:proofErr w:type="spellEnd"/>
       <w:r>
-        <w:t xml:space="preserve">__(self, client): </w:t>
-      </w:r>
-    </w:p>
-    <w:p>
-      <w:pPr>
-        <w:rPr>
-          <w:rFonts w:hint="eastAsia"/>
-        </w:rPr>
-      </w:pPr>
-    </w:p>
-    <w:p>
-      <w:pPr>
-        <w:rPr>
-          <w:rFonts w:hint="eastAsia"/>
-        </w:rPr>
-      </w:pPr>
+        <w:t>_</w:t>
+      </w:r>
+      <w:proofErr w:type="gramStart"/>
+      <w:r>
+        <w:t>_(</w:t>
+      </w:r>
+      <w:proofErr w:type="gramEnd"/>
+      <w:r>
+        <w:t xml:space="preserve">self, client): </w:t>
+      </w:r>
+    </w:p>
+    <w:p>
+      <w:r>
+        <w:t xml:space="preserve">Input: client – the socket client connected to the </w:t>
+      </w:r>
+      <w:proofErr w:type="spellStart"/>
+      <w:r>
+        <w:t>rpi</w:t>
+      </w:r>
+      <w:proofErr w:type="spellEnd"/>
+      <w:r>
+        <w:t>.</w:t>
+      </w:r>
+    </w:p>
+    <w:p>
+      <w:r>
+        <w:t>Output: None</w:t>
+      </w:r>
+    </w:p>
+    <w:p>
+      <w:pPr>
+        <w:rPr>
+          <w:rFonts w:hint="eastAsia"/>
+        </w:rPr>
+      </w:pPr>
+      <w:r>
+        <w:t xml:space="preserve">Description – Initiates a </w:t>
+      </w:r>
+      <w:proofErr w:type="spellStart"/>
+      <w:r>
+        <w:t>ReceiveBluetooth</w:t>
+      </w:r>
+      <w:proofErr w:type="spellEnd"/>
+      <w:r>
+        <w:t xml:space="preserve"> object. This class is used to be able to receive messages from the client socket from a separate thread running </w:t>
+      </w:r>
+      <w:r>
+        <w:t>the background.</w:t>
+      </w:r>
+    </w:p>
+    <w:p>
+      <w:pPr>
+        <w:rPr>
+          <w:rFonts w:hint="eastAsia"/>
+        </w:rPr>
+      </w:pPr>
+    </w:p>
+    <w:p>
       <w:r>
         <w:tab/>
         <w:t xml:space="preserve">terminate(self): </w:t>
       </w:r>
     </w:p>
     <w:p>
-      <w:pPr>
-        <w:rPr>
-          <w:rFonts w:hint="eastAsia"/>
-        </w:rPr>
-      </w:pPr>
-    </w:p>
-    <w:p>
-      <w:pPr>
-        <w:rPr>
-          <w:rFonts w:hint="eastAsia"/>
-        </w:rPr>
-      </w:pPr>
-      <w:r>
-        <w:tab/>
-        <w:t xml:space="preserve">run(self): </w:t>
+      <w:r>
+        <w:t>Input: None</w:t>
+      </w:r>
+    </w:p>
+    <w:p>
+      <w:r>
+        <w:t>Output: None</w:t>
+      </w:r>
+    </w:p>
+    <w:p>
+      <w:pPr>
+        <w:rPr>
+          <w:rFonts w:hint="eastAsia"/>
+        </w:rPr>
+      </w:pPr>
+      <w:r>
+        <w:t xml:space="preserve">Description: Function called to pause receiving </w:t>
+      </w:r>
+      <w:r>
+        <w:t>Bluetooth</w:t>
+      </w:r>
+      <w:r>
+        <w:t xml:space="preserve"> messages in the separate thread. Simply sets a flag until next call to run.</w:t>
+      </w:r>
+    </w:p>
+    <w:p>
+      <w:pPr>
+        <w:rPr>
+          <w:rFonts w:hint="eastAsia"/>
+        </w:rPr>
+      </w:pPr>
+    </w:p>
+    <w:p>
+      <w:r>
+        <w:tab/>
+        <w:t>run(self):</w:t>
+      </w:r>
+    </w:p>
+    <w:p>
+      <w:r>
+        <w:t>Input: None</w:t>
+      </w:r>
+    </w:p>
+    <w:p>
+      <w:r>
+        <w:t>Output: None</w:t>
+      </w:r>
+    </w:p>
+    <w:p>
+      <w:pPr>
+        <w:rPr>
+          <w:rFonts w:hint="eastAsia"/>
+        </w:rPr>
+      </w:pPr>
+      <w:r>
+        <w:t xml:space="preserve">Description: Function called to begin receiving Bluetooth messages. When a message is received, it is stored in a variable and a flag is set to tell the main-thread that there is a new command. When </w:t>
+      </w:r>
+      <w:r>
+        <w:lastRenderedPageBreak/>
+        <w:t>the command has been handled by the main thread, the class can continue looking for new messages.</w:t>
       </w:r>
     </w:p>
     <w:sectPr>
@@ -1897,6 +2439,243 @@
     </w:sectPr>
   </w:body>
 </w:document>
+</file>
+
+<file path=word/numbering.xml><?xml version="1.0" encoding="utf-8"?>
+<w:numbering xmlns:wpc="http://schemas.microsoft.com/office/word/2010/wordprocessingCanvas" xmlns:cx="http://schemas.microsoft.com/office/drawing/2014/chartex" xmlns:cx1="http://schemas.microsoft.com/office/drawing/2015/9/8/chartex" xmlns:cx2="http://schemas.microsoft.com/office/drawing/2015/10/21/chartex" xmlns:cx3="http://schemas.microsoft.com/office/drawing/2016/5/9/chartex" xmlns:cx4="http://schemas.microsoft.com/office/drawing/2016/5/10/chartex" xmlns:cx5="http://schemas.microsoft.com/office/drawing/2016/5/11/chartex" xmlns:cx6="http://schemas.microsoft.com/office/drawing/2016/5/12/chartex" xmlns:cx7="http://schemas.microsoft.com/office/drawing/2016/5/13/chartex" xmlns:cx8="http://schemas.microsoft.com/office/drawing/2016/5/14/chartex" xmlns:mc="http://schemas.openxmlformats.org/markup-compatibility/2006" xmlns:aink="http://schemas.microsoft.com/office/drawing/2016/ink" xmlns:am3d="http://schemas.microsoft.com/office/drawing/2017/model3d" xmlns:o="urn:schemas-microsoft-com:office:office" xmlns:oel="http://schemas.microsoft.com/office/2019/extlst" xmlns:r="http://schemas.openxmlformats.org/officeDocument/2006/relationships" xmlns:m="http://schemas.openxmlformats.org/officeDocument/2006/math" xmlns:v="urn:schemas-microsoft-com:vml" xmlns:wp14="http://schemas.microsoft.com/office/word/2010/wordprocessingDrawing" xmlns:wp="http://schemas.openxmlformats.org/drawingml/2006/wordprocessingDrawing" xmlns:w10="urn:schemas-microsoft-com:office:word" xmlns:w="http://schemas.openxmlformats.org/wordprocessingml/2006/main" xmlns:w14="http://schemas.microsoft.com/office/word/2010/wordml" xmlns:w15="http://schemas.microsoft.com/office/word/2012/wordml" xmlns:w16cex="http://schemas.microsoft.com/office/word/2018/wordml/cex" xmlns:w16cid="http://schemas.microsoft.com/office/word/2016/wordml/cid" xmlns:w16="http://schemas.microsoft.com/office/word/2018/wordml" xmlns:w16sdtdh="http://schemas.microsoft.com/office/word/2020/wordml/sdtdatahash" xmlns:w16se="http://schemas.microsoft.com/office/word/2015/wordml/symex" xmlns:wpg="http://schemas.microsoft.com/office/word/2010/wordprocessingGroup" xmlns:wpi="http://schemas.microsoft.com/office/word/2010/wordprocessingInk" xmlns:wne="http://schemas.microsoft.com/office/word/2006/wordml" xmlns:wps="http://schemas.microsoft.com/office/word/2010/wordprocessingShape" mc:Ignorable="w14 w15 w16se w16cid w16 w16cex w16sdtdh wp14">
+  <w:abstractNum w:abstractNumId="0" w15:restartNumberingAfterBreak="0">
+    <w:nsid w:val="4C337316"/>
+    <w:multiLevelType w:val="hybridMultilevel"/>
+    <w:tmpl w:val="209A0B48"/>
+    <w:lvl w:ilvl="0" w:tplc="041D0001">
+      <w:start w:val="1"/>
+      <w:numFmt w:val="bullet"/>
+      <w:lvlText w:val=""/>
+      <w:lvlJc w:val="left"/>
+      <w:pPr>
+        <w:ind w:left="720" w:hanging="360"/>
+      </w:pPr>
+      <w:rPr>
+        <w:rFonts w:ascii="Symbol" w:hAnsi="Symbol" w:hint="default"/>
+      </w:rPr>
+    </w:lvl>
+    <w:lvl w:ilvl="1" w:tplc="041D0003" w:tentative="1">
+      <w:start w:val="1"/>
+      <w:numFmt w:val="bullet"/>
+      <w:lvlText w:val="o"/>
+      <w:lvlJc w:val="left"/>
+      <w:pPr>
+        <w:ind w:left="1440" w:hanging="360"/>
+      </w:pPr>
+      <w:rPr>
+        <w:rFonts w:ascii="Courier New" w:hAnsi="Courier New" w:cs="Courier New" w:hint="default"/>
+      </w:rPr>
+    </w:lvl>
+    <w:lvl w:ilvl="2" w:tplc="041D0005" w:tentative="1">
+      <w:start w:val="1"/>
+      <w:numFmt w:val="bullet"/>
+      <w:lvlText w:val=""/>
+      <w:lvlJc w:val="left"/>
+      <w:pPr>
+        <w:ind w:left="2160" w:hanging="360"/>
+      </w:pPr>
+      <w:rPr>
+        <w:rFonts w:ascii="Wingdings" w:hAnsi="Wingdings" w:hint="default"/>
+      </w:rPr>
+    </w:lvl>
+    <w:lvl w:ilvl="3" w:tplc="041D0001" w:tentative="1">
+      <w:start w:val="1"/>
+      <w:numFmt w:val="bullet"/>
+      <w:lvlText w:val=""/>
+      <w:lvlJc w:val="left"/>
+      <w:pPr>
+        <w:ind w:left="2880" w:hanging="360"/>
+      </w:pPr>
+      <w:rPr>
+        <w:rFonts w:ascii="Symbol" w:hAnsi="Symbol" w:hint="default"/>
+      </w:rPr>
+    </w:lvl>
+    <w:lvl w:ilvl="4" w:tplc="041D0003" w:tentative="1">
+      <w:start w:val="1"/>
+      <w:numFmt w:val="bullet"/>
+      <w:lvlText w:val="o"/>
+      <w:lvlJc w:val="left"/>
+      <w:pPr>
+        <w:ind w:left="3600" w:hanging="360"/>
+      </w:pPr>
+      <w:rPr>
+        <w:rFonts w:ascii="Courier New" w:hAnsi="Courier New" w:cs="Courier New" w:hint="default"/>
+      </w:rPr>
+    </w:lvl>
+    <w:lvl w:ilvl="5" w:tplc="041D0005" w:tentative="1">
+      <w:start w:val="1"/>
+      <w:numFmt w:val="bullet"/>
+      <w:lvlText w:val=""/>
+      <w:lvlJc w:val="left"/>
+      <w:pPr>
+        <w:ind w:left="4320" w:hanging="360"/>
+      </w:pPr>
+      <w:rPr>
+        <w:rFonts w:ascii="Wingdings" w:hAnsi="Wingdings" w:hint="default"/>
+      </w:rPr>
+    </w:lvl>
+    <w:lvl w:ilvl="6" w:tplc="041D0001" w:tentative="1">
+      <w:start w:val="1"/>
+      <w:numFmt w:val="bullet"/>
+      <w:lvlText w:val=""/>
+      <w:lvlJc w:val="left"/>
+      <w:pPr>
+        <w:ind w:left="5040" w:hanging="360"/>
+      </w:pPr>
+      <w:rPr>
+        <w:rFonts w:ascii="Symbol" w:hAnsi="Symbol" w:hint="default"/>
+      </w:rPr>
+    </w:lvl>
+    <w:lvl w:ilvl="7" w:tplc="041D0003" w:tentative="1">
+      <w:start w:val="1"/>
+      <w:numFmt w:val="bullet"/>
+      <w:lvlText w:val="o"/>
+      <w:lvlJc w:val="left"/>
+      <w:pPr>
+        <w:ind w:left="5760" w:hanging="360"/>
+      </w:pPr>
+      <w:rPr>
+        <w:rFonts w:ascii="Courier New" w:hAnsi="Courier New" w:cs="Courier New" w:hint="default"/>
+      </w:rPr>
+    </w:lvl>
+    <w:lvl w:ilvl="8" w:tplc="041D0005" w:tentative="1">
+      <w:start w:val="1"/>
+      <w:numFmt w:val="bullet"/>
+      <w:lvlText w:val=""/>
+      <w:lvlJc w:val="left"/>
+      <w:pPr>
+        <w:ind w:left="6480" w:hanging="360"/>
+      </w:pPr>
+      <w:rPr>
+        <w:rFonts w:ascii="Wingdings" w:hAnsi="Wingdings" w:hint="default"/>
+      </w:rPr>
+    </w:lvl>
+  </w:abstractNum>
+  <w:abstractNum w:abstractNumId="1" w15:restartNumberingAfterBreak="0">
+    <w:nsid w:val="668F3A45"/>
+    <w:multiLevelType w:val="hybridMultilevel"/>
+    <w:tmpl w:val="49EA2BE6"/>
+    <w:lvl w:ilvl="0" w:tplc="041D0001">
+      <w:start w:val="1"/>
+      <w:numFmt w:val="bullet"/>
+      <w:lvlText w:val=""/>
+      <w:lvlJc w:val="left"/>
+      <w:pPr>
+        <w:ind w:left="1434" w:hanging="360"/>
+      </w:pPr>
+      <w:rPr>
+        <w:rFonts w:ascii="Symbol" w:hAnsi="Symbol" w:hint="default"/>
+      </w:rPr>
+    </w:lvl>
+    <w:lvl w:ilvl="1" w:tplc="041D0003" w:tentative="1">
+      <w:start w:val="1"/>
+      <w:numFmt w:val="bullet"/>
+      <w:lvlText w:val="o"/>
+      <w:lvlJc w:val="left"/>
+      <w:pPr>
+        <w:ind w:left="2154" w:hanging="360"/>
+      </w:pPr>
+      <w:rPr>
+        <w:rFonts w:ascii="Courier New" w:hAnsi="Courier New" w:cs="Courier New" w:hint="default"/>
+      </w:rPr>
+    </w:lvl>
+    <w:lvl w:ilvl="2" w:tplc="041D0005" w:tentative="1">
+      <w:start w:val="1"/>
+      <w:numFmt w:val="bullet"/>
+      <w:lvlText w:val=""/>
+      <w:lvlJc w:val="left"/>
+      <w:pPr>
+        <w:ind w:left="2874" w:hanging="360"/>
+      </w:pPr>
+      <w:rPr>
+        <w:rFonts w:ascii="Wingdings" w:hAnsi="Wingdings" w:hint="default"/>
+      </w:rPr>
+    </w:lvl>
+    <w:lvl w:ilvl="3" w:tplc="041D0001" w:tentative="1">
+      <w:start w:val="1"/>
+      <w:numFmt w:val="bullet"/>
+      <w:lvlText w:val=""/>
+      <w:lvlJc w:val="left"/>
+      <w:pPr>
+        <w:ind w:left="3594" w:hanging="360"/>
+      </w:pPr>
+      <w:rPr>
+        <w:rFonts w:ascii="Symbol" w:hAnsi="Symbol" w:hint="default"/>
+      </w:rPr>
+    </w:lvl>
+    <w:lvl w:ilvl="4" w:tplc="041D0003" w:tentative="1">
+      <w:start w:val="1"/>
+      <w:numFmt w:val="bullet"/>
+      <w:lvlText w:val="o"/>
+      <w:lvlJc w:val="left"/>
+      <w:pPr>
+        <w:ind w:left="4314" w:hanging="360"/>
+      </w:pPr>
+      <w:rPr>
+        <w:rFonts w:ascii="Courier New" w:hAnsi="Courier New" w:cs="Courier New" w:hint="default"/>
+      </w:rPr>
+    </w:lvl>
+    <w:lvl w:ilvl="5" w:tplc="041D0005" w:tentative="1">
+      <w:start w:val="1"/>
+      <w:numFmt w:val="bullet"/>
+      <w:lvlText w:val=""/>
+      <w:lvlJc w:val="left"/>
+      <w:pPr>
+        <w:ind w:left="5034" w:hanging="360"/>
+      </w:pPr>
+      <w:rPr>
+        <w:rFonts w:ascii="Wingdings" w:hAnsi="Wingdings" w:hint="default"/>
+      </w:rPr>
+    </w:lvl>
+    <w:lvl w:ilvl="6" w:tplc="041D0001" w:tentative="1">
+      <w:start w:val="1"/>
+      <w:numFmt w:val="bullet"/>
+      <w:lvlText w:val=""/>
+      <w:lvlJc w:val="left"/>
+      <w:pPr>
+        <w:ind w:left="5754" w:hanging="360"/>
+      </w:pPr>
+      <w:rPr>
+        <w:rFonts w:ascii="Symbol" w:hAnsi="Symbol" w:hint="default"/>
+      </w:rPr>
+    </w:lvl>
+    <w:lvl w:ilvl="7" w:tplc="041D0003" w:tentative="1">
+      <w:start w:val="1"/>
+      <w:numFmt w:val="bullet"/>
+      <w:lvlText w:val="o"/>
+      <w:lvlJc w:val="left"/>
+      <w:pPr>
+        <w:ind w:left="6474" w:hanging="360"/>
+      </w:pPr>
+      <w:rPr>
+        <w:rFonts w:ascii="Courier New" w:hAnsi="Courier New" w:cs="Courier New" w:hint="default"/>
+      </w:rPr>
+    </w:lvl>
+    <w:lvl w:ilvl="8" w:tplc="041D0005" w:tentative="1">
+      <w:start w:val="1"/>
+      <w:numFmt w:val="bullet"/>
+      <w:lvlText w:val=""/>
+      <w:lvlJc w:val="left"/>
+      <w:pPr>
+        <w:ind w:left="7194" w:hanging="360"/>
+      </w:pPr>
+      <w:rPr>
+        <w:rFonts w:ascii="Wingdings" w:hAnsi="Wingdings" w:hint="default"/>
+      </w:rPr>
+    </w:lvl>
+  </w:abstractNum>
+  <w:num w:numId="1" w16cid:durableId="1811943323">
+    <w:abstractNumId w:val="1"/>
+  </w:num>
+  <w:num w:numId="2" w16cid:durableId="1385981683">
+    <w:abstractNumId w:val="0"/>
+  </w:num>
+</w:numbering>
 </file>
 
 <file path=word/styles.xml><?xml version="1.0" encoding="utf-8"?>
@@ -2298,17 +3077,18 @@
   <w:style w:type="paragraph" w:default="1" w:styleId="Normal">
     <w:name w:val="Normal"/>
     <w:qFormat/>
+    <w:rsid w:val="002465F5"/>
     <w:pPr>
       <w:widowControl w:val="0"/>
     </w:pPr>
   </w:style>
-  <w:style w:type="character" w:default="1" w:styleId="DefaultParagraphFont">
+  <w:style w:type="character" w:default="1" w:styleId="Standardstycketeckensnitt">
     <w:name w:val="Default Paragraph Font"/>
     <w:uiPriority w:val="1"/>
     <w:semiHidden/>
     <w:unhideWhenUsed/>
   </w:style>
-  <w:style w:type="table" w:default="1" w:styleId="TableNormal">
+  <w:style w:type="table" w:default="1" w:styleId="Normaltabell">
     <w:name w:val="Normal Table"/>
     <w:uiPriority w:val="99"/>
     <w:semiHidden/>
@@ -2323,7 +3103,7 @@
       </w:tblCellMar>
     </w:tblPr>
   </w:style>
-  <w:style w:type="numbering" w:default="1" w:styleId="NoList">
+  <w:style w:type="numbering" w:default="1" w:styleId="Ingenlista">
     <w:name w:val="No List"/>
     <w:uiPriority w:val="99"/>
     <w:semiHidden/>
@@ -2336,10 +3116,10 @@
       <w:rFonts w:ascii="OpenSymbol" w:eastAsia="OpenSymbol" w:hAnsi="OpenSymbol" w:cs="OpenSymbol"/>
     </w:rPr>
   </w:style>
-  <w:style w:type="paragraph" w:styleId="Title">
+  <w:style w:type="paragraph" w:styleId="Rubrik">
     <w:name w:val="Title"/>
     <w:basedOn w:val="Normal"/>
-    <w:next w:val="BodyText"/>
+    <w:next w:val="Brdtext"/>
     <w:uiPriority w:val="10"/>
     <w:qFormat/>
     <w:pPr>
@@ -2352,18 +3132,18 @@
       <w:szCs w:val="28"/>
     </w:rPr>
   </w:style>
-  <w:style w:type="paragraph" w:styleId="BodyText">
+  <w:style w:type="paragraph" w:styleId="Brdtext">
     <w:name w:val="Body Text"/>
     <w:basedOn w:val="Normal"/>
     <w:pPr>
       <w:spacing w:after="140" w:line="276" w:lineRule="auto"/>
     </w:pPr>
   </w:style>
-  <w:style w:type="paragraph" w:styleId="List">
+  <w:style w:type="paragraph" w:styleId="Lista">
     <w:name w:val="List"/>
-    <w:basedOn w:val="BodyText"/>
+    <w:basedOn w:val="Brdtext"/>
   </w:style>
-  <w:style w:type="paragraph" w:styleId="Caption">
+  <w:style w:type="paragraph" w:styleId="Beskrivning">
     <w:name w:val="caption"/>
     <w:basedOn w:val="Normal"/>
     <w:qFormat/>
@@ -2386,13 +3166,28 @@
   </w:style>
   <w:style w:type="character" w:customStyle="1" w:styleId="pl-k">
     <w:name w:val="pl-k"/>
-    <w:basedOn w:val="DefaultParagraphFont"/>
+    <w:basedOn w:val="Standardstycketeckensnitt"/>
     <w:rsid w:val="00692FA2"/>
   </w:style>
   <w:style w:type="character" w:customStyle="1" w:styleId="pl-en">
     <w:name w:val="pl-en"/>
-    <w:basedOn w:val="DefaultParagraphFont"/>
+    <w:basedOn w:val="Standardstycketeckensnitt"/>
     <w:rsid w:val="00692FA2"/>
+  </w:style>
+  <w:style w:type="paragraph" w:styleId="Liststycke">
+    <w:name w:val="List Paragraph"/>
+    <w:basedOn w:val="Normal"/>
+    <w:uiPriority w:val="34"/>
+    <w:qFormat/>
+    <w:rsid w:val="00455FDF"/>
+    <w:pPr>
+      <w:ind w:left="720"/>
+      <w:contextualSpacing/>
+    </w:pPr>
+    <w:rPr>
+      <w:rFonts w:cs="Mangal"/>
+      <w:szCs w:val="21"/>
+    </w:rPr>
   </w:style>
 </w:styles>
 </file>

</xml_diff>